<commit_message>
Added fully dressed use case for uc_03
</commit_message>
<xml_diff>
--- a/UML/Use_cases/UC_03/UC3_casual_BeregnPrioritet.docx
+++ b/UML/Use_cases/UC_03/UC3_casual_BeregnPrioritet.docx
@@ -14,7 +14,19 @@
         <w:rPr>
           <w:u w:val="single"/>
         </w:rPr>
-        <w:t>BeregnPrioritet</w:t>
+        <w:t>Beregn</w:t>
+      </w:r>
+      <w:r>
+        <w:rPr>
+          <w:u w:val="single"/>
+        </w:rPr>
+        <w:t xml:space="preserve"> p</w:t>
+      </w:r>
+      <w:r>
+        <w:rPr>
+          <w:u w:val="single"/>
+        </w:rPr>
+        <w:t>rioritet</w:t>
       </w:r>
     </w:p>
     <w:p/>
@@ -147,7 +159,21 @@
           <w:sz w:val="28"/>
           <w:szCs w:val="28"/>
         </w:rPr>
-        <w:t xml:space="preserve">    1.  Risk Manager udskriver fejl besked</w:t>
+        <w:t xml:space="preserve">    1.  Risk Manager </w:t>
+      </w:r>
+      <w:r>
+        <w:rPr>
+          <w:sz w:val="28"/>
+          <w:szCs w:val="28"/>
+        </w:rPr>
+        <w:t>viser</w:t>
+      </w:r>
+      <w:r>
+        <w:rPr>
+          <w:sz w:val="28"/>
+          <w:szCs w:val="28"/>
+        </w:rPr>
+        <w:t xml:space="preserve"> fejl besked</w:t>
       </w:r>
       <w:r>
         <w:rPr>

</xml_diff>